<commit_message>
Bullets in table cell was being appended as new list element
</commit_message>
<xml_diff>
--- a/Test Data/CA_CAPA.docx
+++ b/Test Data/CA_CAPA.docx
@@ -164,7 +164,7 @@
         <w:rPr>
           <w:sz w:val="32"/>
         </w:rPr>
-        <w:t>7</w:t>
+        <w:t>8</w:t>
       </w:r>
       <w:r>
         <w:rPr>
@@ -228,7 +228,7 @@
         <w:rPr>
           <w:sz w:val="32"/>
         </w:rPr>
-        <w:t>0</w:t>
+        <w:t>1</w:t>
       </w:r>
     </w:p>
     <w:p/>
@@ -292,7 +292,7 @@
     </w:p>
     <w:tbl>
       <w:tblPr>
-        <w:tblW w:w="0" w:type="auto"/>
+        <w:tblW w:w="9918" w:type="dxa"/>
         <w:jc w:val="center"/>
         <w:tblBorders>
           <w:top w:val="single" w:sz="4" w:space="0" w:color="auto"/>
@@ -307,8 +307,8 @@
       </w:tblPr>
       <w:tblGrid>
         <w:gridCol w:w="1368"/>
-        <w:gridCol w:w="2790"/>
-        <w:gridCol w:w="5418"/>
+        <w:gridCol w:w="1800"/>
+        <w:gridCol w:w="6750"/>
       </w:tblGrid>
       <w:tr>
         <w:trPr>
@@ -344,7 +344,7 @@
         </w:tc>
         <w:tc>
           <w:tcPr>
-            <w:tcW w:w="2790" w:type="dxa"/>
+            <w:tcW w:w="1800" w:type="dxa"/>
             <w:shd w:val="clear" w:color="auto" w:fill="D9D9D9"/>
           </w:tcPr>
           <w:p>
@@ -371,7 +371,7 @@
         </w:tc>
         <w:tc>
           <w:tcPr>
-            <w:tcW w:w="5418" w:type="dxa"/>
+            <w:tcW w:w="6750" w:type="dxa"/>
             <w:shd w:val="clear" w:color="auto" w:fill="D9D9D9"/>
           </w:tcPr>
           <w:p>
@@ -413,16 +413,12 @@
               <w:spacing w:after="0"/>
               <w:jc w:val="center"/>
               <w:rPr>
-                <w:rFonts w:ascii="Arial" w:hAnsi="Arial" w:cs="Arial"/>
-                <w:sz w:val="24"/>
-                <w:szCs w:val="24"/>
-              </w:rPr>
-            </w:pPr>
-            <w:r>
-              <w:rPr>
-                <w:rFonts w:ascii="Arial" w:hAnsi="Arial" w:cs="Arial"/>
-                <w:sz w:val="24"/>
-                <w:szCs w:val="24"/>
+                <w:rFonts w:cs="Arial"/>
+              </w:rPr>
+            </w:pPr>
+            <w:r>
+              <w:rPr>
+                <w:rFonts w:cs="Arial"/>
               </w:rPr>
               <w:t>1</w:t>
             </w:r>
@@ -430,7 +426,7 @@
         </w:tc>
         <w:tc>
           <w:tcPr>
-            <w:tcW w:w="2790" w:type="dxa"/>
+            <w:tcW w:w="1800" w:type="dxa"/>
             <w:shd w:val="clear" w:color="auto" w:fill="auto"/>
             <w:vAlign w:val="bottom"/>
           </w:tcPr>
@@ -439,16 +435,12 @@
               <w:spacing w:after="0"/>
               <w:jc w:val="center"/>
               <w:rPr>
-                <w:rFonts w:ascii="Arial" w:hAnsi="Arial" w:cs="Arial"/>
-                <w:sz w:val="24"/>
-                <w:szCs w:val="24"/>
-              </w:rPr>
-            </w:pPr>
-            <w:r>
-              <w:rPr>
-                <w:rFonts w:ascii="Arial" w:hAnsi="Arial" w:cs="Arial"/>
-                <w:sz w:val="24"/>
-                <w:szCs w:val="24"/>
+                <w:rFonts w:cs="Arial"/>
+              </w:rPr>
+            </w:pPr>
+            <w:r>
+              <w:rPr>
+                <w:rFonts w:cs="Arial"/>
               </w:rPr>
               <w:t>22-Jan-2016</w:t>
             </w:r>
@@ -456,7 +448,7 @@
         </w:tc>
         <w:tc>
           <w:tcPr>
-            <w:tcW w:w="5418" w:type="dxa"/>
+            <w:tcW w:w="6750" w:type="dxa"/>
             <w:shd w:val="clear" w:color="auto" w:fill="auto"/>
             <w:vAlign w:val="bottom"/>
           </w:tcPr>
@@ -465,16 +457,12 @@
               <w:spacing w:after="0"/>
               <w:jc w:val="center"/>
               <w:rPr>
-                <w:rFonts w:ascii="Arial" w:hAnsi="Arial" w:cs="Arial"/>
-                <w:sz w:val="24"/>
-                <w:szCs w:val="24"/>
-              </w:rPr>
-            </w:pPr>
-            <w:r>
-              <w:rPr>
-                <w:rFonts w:ascii="Arial" w:hAnsi="Arial" w:cs="Arial"/>
-                <w:sz w:val="24"/>
-                <w:szCs w:val="24"/>
+                <w:rFonts w:cs="Arial"/>
+              </w:rPr>
+            </w:pPr>
+            <w:r>
+              <w:rPr>
+                <w:rFonts w:cs="Arial"/>
               </w:rPr>
               <w:t>Summary Review 1</w:t>
             </w:r>
@@ -497,16 +485,12 @@
               <w:spacing w:after="0"/>
               <w:jc w:val="center"/>
               <w:rPr>
-                <w:rFonts w:ascii="Arial" w:hAnsi="Arial" w:cs="Arial"/>
-                <w:sz w:val="24"/>
-                <w:szCs w:val="24"/>
-              </w:rPr>
-            </w:pPr>
-            <w:r>
-              <w:rPr>
-                <w:rFonts w:ascii="Arial" w:hAnsi="Arial" w:cs="Arial"/>
-                <w:sz w:val="24"/>
-                <w:szCs w:val="24"/>
+                <w:rFonts w:cs="Arial"/>
+              </w:rPr>
+            </w:pPr>
+            <w:r>
+              <w:rPr>
+                <w:rFonts w:cs="Arial"/>
               </w:rPr>
               <w:t xml:space="preserve"> 2</w:t>
             </w:r>
@@ -514,7 +498,7 @@
         </w:tc>
         <w:tc>
           <w:tcPr>
-            <w:tcW w:w="2790" w:type="dxa"/>
+            <w:tcW w:w="1800" w:type="dxa"/>
             <w:shd w:val="clear" w:color="auto" w:fill="auto"/>
             <w:vAlign w:val="bottom"/>
           </w:tcPr>
@@ -523,16 +507,12 @@
               <w:spacing w:after="0"/>
               <w:jc w:val="center"/>
               <w:rPr>
-                <w:rFonts w:ascii="Arial" w:hAnsi="Arial" w:cs="Arial"/>
-                <w:sz w:val="24"/>
-                <w:szCs w:val="24"/>
-              </w:rPr>
-            </w:pPr>
-            <w:r>
-              <w:rPr>
-                <w:rFonts w:ascii="Arial" w:hAnsi="Arial" w:cs="Arial"/>
-                <w:sz w:val="24"/>
-                <w:szCs w:val="24"/>
+                <w:rFonts w:cs="Arial"/>
+              </w:rPr>
+            </w:pPr>
+            <w:r>
+              <w:rPr>
+                <w:rFonts w:cs="Arial"/>
               </w:rPr>
               <w:t>29-Mar-2016</w:t>
             </w:r>
@@ -540,7 +520,7 @@
         </w:tc>
         <w:tc>
           <w:tcPr>
-            <w:tcW w:w="5418" w:type="dxa"/>
+            <w:tcW w:w="6750" w:type="dxa"/>
             <w:shd w:val="clear" w:color="auto" w:fill="auto"/>
             <w:vAlign w:val="bottom"/>
           </w:tcPr>
@@ -549,16 +529,12 @@
               <w:spacing w:after="0"/>
               <w:jc w:val="center"/>
               <w:rPr>
-                <w:rFonts w:ascii="Arial" w:hAnsi="Arial" w:cs="Arial"/>
-                <w:sz w:val="24"/>
-                <w:szCs w:val="24"/>
-              </w:rPr>
-            </w:pPr>
-            <w:r>
-              <w:rPr>
-                <w:rFonts w:ascii="Arial" w:hAnsi="Arial" w:cs="Arial"/>
-                <w:sz w:val="24"/>
-                <w:szCs w:val="24"/>
+                <w:rFonts w:cs="Arial"/>
+              </w:rPr>
+            </w:pPr>
+            <w:r>
+              <w:rPr>
+                <w:rFonts w:cs="Arial"/>
               </w:rPr>
               <w:t>Summary Review 2</w:t>
             </w:r>
@@ -581,16 +557,12 @@
               <w:spacing w:after="0"/>
               <w:jc w:val="center"/>
               <w:rPr>
-                <w:rFonts w:ascii="Arial" w:hAnsi="Arial" w:cs="Arial"/>
-                <w:sz w:val="24"/>
-                <w:szCs w:val="24"/>
-              </w:rPr>
-            </w:pPr>
-            <w:r>
-              <w:rPr>
-                <w:rFonts w:ascii="Arial" w:hAnsi="Arial" w:cs="Arial"/>
-                <w:sz w:val="24"/>
-                <w:szCs w:val="24"/>
+                <w:rFonts w:cs="Arial"/>
+              </w:rPr>
+            </w:pPr>
+            <w:r>
+              <w:rPr>
+                <w:rFonts w:cs="Arial"/>
               </w:rPr>
               <w:t>3</w:t>
             </w:r>
@@ -598,7 +570,7 @@
         </w:tc>
         <w:tc>
           <w:tcPr>
-            <w:tcW w:w="2790" w:type="dxa"/>
+            <w:tcW w:w="1800" w:type="dxa"/>
             <w:shd w:val="clear" w:color="auto" w:fill="auto"/>
             <w:vAlign w:val="bottom"/>
           </w:tcPr>
@@ -607,16 +579,12 @@
               <w:spacing w:after="0"/>
               <w:jc w:val="center"/>
               <w:rPr>
-                <w:rFonts w:ascii="Arial" w:hAnsi="Arial" w:cs="Arial"/>
-                <w:sz w:val="24"/>
-                <w:szCs w:val="24"/>
-              </w:rPr>
-            </w:pPr>
-            <w:r>
-              <w:rPr>
-                <w:rFonts w:ascii="Arial" w:hAnsi="Arial" w:cs="Arial"/>
-                <w:sz w:val="24"/>
-                <w:szCs w:val="24"/>
+                <w:rFonts w:cs="Arial"/>
+              </w:rPr>
+            </w:pPr>
+            <w:r>
+              <w:rPr>
+                <w:rFonts w:cs="Arial"/>
               </w:rPr>
               <w:t>19-May-2016</w:t>
             </w:r>
@@ -624,7 +592,7 @@
         </w:tc>
         <w:tc>
           <w:tcPr>
-            <w:tcW w:w="5418" w:type="dxa"/>
+            <w:tcW w:w="6750" w:type="dxa"/>
             <w:shd w:val="clear" w:color="auto" w:fill="auto"/>
             <w:vAlign w:val="bottom"/>
           </w:tcPr>
@@ -633,16 +601,12 @@
               <w:spacing w:after="0"/>
               <w:jc w:val="center"/>
               <w:rPr>
-                <w:rFonts w:ascii="Arial" w:hAnsi="Arial" w:cs="Arial"/>
-                <w:sz w:val="24"/>
-                <w:szCs w:val="24"/>
-              </w:rPr>
-            </w:pPr>
-            <w:r>
-              <w:rPr>
-                <w:rFonts w:ascii="Arial" w:hAnsi="Arial" w:cs="Arial"/>
-                <w:sz w:val="24"/>
-                <w:szCs w:val="24"/>
+                <w:rFonts w:cs="Arial"/>
+              </w:rPr>
+            </w:pPr>
+            <w:r>
+              <w:rPr>
+                <w:rFonts w:cs="Arial"/>
               </w:rPr>
               <w:t>Summary Review 3</w:t>
             </w:r>
@@ -665,16 +629,12 @@
               <w:spacing w:after="0"/>
               <w:jc w:val="center"/>
               <w:rPr>
-                <w:rFonts w:ascii="Arial" w:hAnsi="Arial" w:cs="Arial"/>
-                <w:sz w:val="24"/>
-                <w:szCs w:val="24"/>
-              </w:rPr>
-            </w:pPr>
-            <w:r>
-              <w:rPr>
-                <w:rFonts w:ascii="Arial" w:hAnsi="Arial" w:cs="Arial"/>
-                <w:sz w:val="24"/>
-                <w:szCs w:val="24"/>
+                <w:rFonts w:cs="Arial"/>
+              </w:rPr>
+            </w:pPr>
+            <w:r>
+              <w:rPr>
+                <w:rFonts w:cs="Arial"/>
               </w:rPr>
               <w:t>4</w:t>
             </w:r>
@@ -682,7 +642,7 @@
         </w:tc>
         <w:tc>
           <w:tcPr>
-            <w:tcW w:w="2790" w:type="dxa"/>
+            <w:tcW w:w="1800" w:type="dxa"/>
             <w:shd w:val="clear" w:color="auto" w:fill="auto"/>
             <w:vAlign w:val="bottom"/>
           </w:tcPr>
@@ -691,40 +651,30 @@
               <w:spacing w:after="0"/>
               <w:jc w:val="center"/>
               <w:rPr>
-                <w:rFonts w:ascii="Arial" w:hAnsi="Arial" w:cs="Arial"/>
-                <w:sz w:val="24"/>
-                <w:szCs w:val="24"/>
-              </w:rPr>
-            </w:pPr>
-            <w:r>
-              <w:rPr>
-                <w:rFonts w:ascii="Arial" w:hAnsi="Arial" w:cs="Arial"/>
-                <w:sz w:val="24"/>
-                <w:szCs w:val="24"/>
+                <w:rFonts w:cs="Arial"/>
+              </w:rPr>
+            </w:pPr>
+            <w:r>
+              <w:rPr>
+                <w:rFonts w:cs="Arial"/>
               </w:rPr>
               <w:t>1</w:t>
             </w:r>
             <w:r>
               <w:rPr>
-                <w:rFonts w:ascii="Arial" w:hAnsi="Arial" w:cs="Arial"/>
-                <w:sz w:val="24"/>
-                <w:szCs w:val="24"/>
+                <w:rFonts w:cs="Arial"/>
               </w:rPr>
               <w:t>3</w:t>
             </w:r>
             <w:r>
               <w:rPr>
-                <w:rFonts w:ascii="Arial" w:hAnsi="Arial" w:cs="Arial"/>
-                <w:sz w:val="24"/>
-                <w:szCs w:val="24"/>
+                <w:rFonts w:cs="Arial"/>
               </w:rPr>
               <w:t>-June</w:t>
             </w:r>
             <w:r>
               <w:rPr>
-                <w:rFonts w:ascii="Arial" w:hAnsi="Arial" w:cs="Arial"/>
-                <w:sz w:val="24"/>
-                <w:szCs w:val="24"/>
+                <w:rFonts w:cs="Arial"/>
               </w:rPr>
               <w:t>-2016</w:t>
             </w:r>
@@ -732,7 +682,7 @@
         </w:tc>
         <w:tc>
           <w:tcPr>
-            <w:tcW w:w="5418" w:type="dxa"/>
+            <w:tcW w:w="6750" w:type="dxa"/>
             <w:shd w:val="clear" w:color="auto" w:fill="auto"/>
             <w:vAlign w:val="bottom"/>
           </w:tcPr>
@@ -741,32 +691,18 @@
               <w:spacing w:after="0"/>
               <w:jc w:val="center"/>
               <w:rPr>
-                <w:rFonts w:ascii="Arial" w:hAnsi="Arial" w:cs="Arial"/>
-                <w:sz w:val="24"/>
-                <w:szCs w:val="24"/>
-              </w:rPr>
-            </w:pPr>
-            <w:r>
-              <w:rPr>
-                <w:rFonts w:ascii="Arial" w:hAnsi="Arial" w:cs="Arial"/>
-                <w:sz w:val="24"/>
-                <w:szCs w:val="24"/>
-              </w:rPr>
-              <w:t>Draft CAPA</w:t>
-            </w:r>
-            <w:r>
-              <w:rPr>
-                <w:rFonts w:ascii="Arial" w:hAnsi="Arial" w:cs="Arial"/>
-                <w:sz w:val="24"/>
-                <w:szCs w:val="24"/>
-              </w:rPr>
-              <w:t xml:space="preserve"> </w:t>
-            </w:r>
-            <w:r>
-              <w:rPr>
-                <w:rFonts w:ascii="Arial" w:hAnsi="Arial" w:cs="Arial"/>
-                <w:sz w:val="24"/>
-                <w:szCs w:val="24"/>
+                <w:rFonts w:cs="Arial"/>
+              </w:rPr>
+            </w:pPr>
+            <w:r>
+              <w:rPr>
+                <w:rFonts w:cs="Arial"/>
+              </w:rPr>
+              <w:t xml:space="preserve">Draft CAPA </w:t>
+            </w:r>
+            <w:r>
+              <w:rPr>
+                <w:rFonts w:cs="Arial"/>
               </w:rPr>
               <w:t xml:space="preserve"> </w:t>
             </w:r>
@@ -789,16 +725,12 @@
               <w:spacing w:after="0"/>
               <w:jc w:val="center"/>
               <w:rPr>
-                <w:rFonts w:ascii="Arial" w:hAnsi="Arial" w:cs="Arial"/>
-                <w:sz w:val="24"/>
-                <w:szCs w:val="24"/>
-              </w:rPr>
-            </w:pPr>
-            <w:r>
-              <w:rPr>
-                <w:rFonts w:ascii="Arial" w:hAnsi="Arial" w:cs="Arial"/>
-                <w:sz w:val="24"/>
-                <w:szCs w:val="24"/>
+                <w:rFonts w:cs="Arial"/>
+              </w:rPr>
+            </w:pPr>
+            <w:r>
+              <w:rPr>
+                <w:rFonts w:cs="Arial"/>
               </w:rPr>
               <w:t>5</w:t>
             </w:r>
@@ -806,7 +738,7 @@
         </w:tc>
         <w:tc>
           <w:tcPr>
-            <w:tcW w:w="2790" w:type="dxa"/>
+            <w:tcW w:w="1800" w:type="dxa"/>
             <w:shd w:val="clear" w:color="auto" w:fill="auto"/>
             <w:vAlign w:val="bottom"/>
           </w:tcPr>
@@ -815,24 +747,18 @@
               <w:spacing w:after="0"/>
               <w:jc w:val="center"/>
               <w:rPr>
-                <w:rFonts w:ascii="Arial" w:hAnsi="Arial" w:cs="Arial"/>
-                <w:sz w:val="24"/>
-                <w:szCs w:val="24"/>
-              </w:rPr>
-            </w:pPr>
-            <w:r>
-              <w:rPr>
-                <w:rFonts w:ascii="Arial" w:hAnsi="Arial" w:cs="Arial"/>
-                <w:sz w:val="24"/>
-                <w:szCs w:val="24"/>
+                <w:rFonts w:cs="Arial"/>
+              </w:rPr>
+            </w:pPr>
+            <w:r>
+              <w:rPr>
+                <w:rFonts w:cs="Arial"/>
               </w:rPr>
               <w:t>27-June-2016</w:t>
             </w:r>
             <w:r>
               <w:rPr>
-                <w:rFonts w:ascii="Arial" w:hAnsi="Arial" w:cs="Arial"/>
-                <w:sz w:val="24"/>
-                <w:szCs w:val="24"/>
+                <w:rFonts w:cs="Arial"/>
               </w:rPr>
               <w:t xml:space="preserve"> </w:t>
             </w:r>
@@ -840,7 +766,7 @@
         </w:tc>
         <w:tc>
           <w:tcPr>
-            <w:tcW w:w="5418" w:type="dxa"/>
+            <w:tcW w:w="6750" w:type="dxa"/>
             <w:shd w:val="clear" w:color="auto" w:fill="auto"/>
             <w:vAlign w:val="bottom"/>
           </w:tcPr>
@@ -849,18 +775,110 @@
               <w:spacing w:after="0"/>
               <w:jc w:val="center"/>
               <w:rPr>
-                <w:rFonts w:ascii="Arial" w:hAnsi="Arial" w:cs="Arial"/>
-                <w:sz w:val="24"/>
-                <w:szCs w:val="24"/>
-              </w:rPr>
-            </w:pPr>
-            <w:r>
-              <w:rPr>
-                <w:rFonts w:ascii="Arial" w:hAnsi="Arial" w:cs="Arial"/>
-                <w:sz w:val="24"/>
-                <w:szCs w:val="24"/>
+                <w:rFonts w:cs="Arial"/>
+              </w:rPr>
+            </w:pPr>
+            <w:r>
+              <w:rPr>
+                <w:rFonts w:cs="Arial"/>
               </w:rPr>
               <w:t>Final CAPA</w:t>
+            </w:r>
+          </w:p>
+        </w:tc>
+      </w:tr>
+      <w:tr>
+        <w:trPr>
+          <w:trHeight w:val="323"/>
+          <w:jc w:val="center"/>
+        </w:trPr>
+        <w:tc>
+          <w:tcPr>
+            <w:tcW w:w="1368" w:type="dxa"/>
+            <w:shd w:val="clear" w:color="auto" w:fill="auto"/>
+            <w:vAlign w:val="center"/>
+          </w:tcPr>
+          <w:p>
+            <w:pPr>
+              <w:spacing w:after="0"/>
+              <w:jc w:val="center"/>
+              <w:rPr>
+                <w:rFonts w:cs="Arial"/>
+              </w:rPr>
+            </w:pPr>
+            <w:r>
+              <w:rPr>
+                <w:rFonts w:cs="Arial"/>
+              </w:rPr>
+              <w:t>6</w:t>
+            </w:r>
+          </w:p>
+        </w:tc>
+        <w:tc>
+          <w:tcPr>
+            <w:tcW w:w="1800" w:type="dxa"/>
+            <w:shd w:val="clear" w:color="auto" w:fill="auto"/>
+            <w:vAlign w:val="center"/>
+          </w:tcPr>
+          <w:p>
+            <w:pPr>
+              <w:spacing w:after="0"/>
+              <w:jc w:val="center"/>
+              <w:rPr>
+                <w:rFonts w:cs="Arial"/>
+              </w:rPr>
+            </w:pPr>
+            <w:r>
+              <w:rPr>
+                <w:rFonts w:cs="Arial"/>
+              </w:rPr>
+              <w:t>28-June-2016</w:t>
+            </w:r>
+          </w:p>
+        </w:tc>
+        <w:tc>
+          <w:tcPr>
+            <w:tcW w:w="6750" w:type="dxa"/>
+            <w:shd w:val="clear" w:color="auto" w:fill="auto"/>
+            <w:vAlign w:val="bottom"/>
+          </w:tcPr>
+          <w:p>
+            <w:pPr>
+              <w:spacing w:after="0"/>
+              <w:rPr>
+                <w:color w:val="0070C0"/>
+              </w:rPr>
+            </w:pPr>
+            <w:r>
+              <w:rPr>
+                <w:color w:val="0070C0"/>
+              </w:rPr>
+              <w:t xml:space="preserve">Finding removed; </w:t>
+            </w:r>
+            <w:r>
+              <w:rPr>
+                <w:rFonts w:cs="Arial"/>
+              </w:rPr>
+              <w:t>SPM provided additional info</w:t>
+            </w:r>
+          </w:p>
+          <w:p>
+            <w:pPr>
+              <w:pStyle w:val="ListParagraph"/>
+              <w:numPr>
+                <w:ilvl w:val="0"/>
+                <w:numId w:val="36"/>
+              </w:numPr>
+              <w:spacing w:after="0" w:line="240" w:lineRule="auto"/>
+              <w:rPr>
+                <w:rFonts w:cs="Arial"/>
+              </w:rPr>
+            </w:pPr>
+            <w:r>
+              <w:rPr>
+                <w:rFonts w:cs="Arial"/>
+              </w:rPr>
+              <w:t xml:space="preserve">No evidence SPM approved of Summary System Test Report </w:t>
             </w:r>
           </w:p>
         </w:tc>
@@ -1279,7 +1297,6 @@
           <w:rFonts w:ascii="Arial" w:hAnsi="Arial"/>
           <w:u w:val="single"/>
         </w:rPr>
-        <w:lastRenderedPageBreak/>
         <w:t>D</w:t>
       </w:r>
       <w:r>
@@ -3672,7 +3689,6 @@
           <w:szCs w:val="24"/>
           <w:u w:val="single"/>
         </w:rPr>
-        <w:lastRenderedPageBreak/>
         <w:t xml:space="preserve">Scope: </w:t>
       </w:r>
     </w:p>
@@ -3901,7 +3917,7 @@
                 </mc:Choice>
                 <mc:Fallback>
                   <w:pict>
-                    <v:shapetype w14:anchorId="7DC18B68" id="_x0000_t13" coordsize="21600,21600" o:spt="13" adj="16200,5400" path="m@0,l@0@1,0@1,0@2@0@2@0,21600,21600,10800xe">
+                    <v:shapetype w14:anchorId="5298A9F1" id="_x0000_t13" coordsize="21600,21600" o:spt="13" adj="16200,5400" path="m@0,l@0@1,0@1,0@2@0@2@0,21600,21600,10800xe">
                       <v:stroke joinstyle="miter"/>
                       <v:formulas>
                         <v:f eqn="val #0"/>
@@ -4137,6 +4153,9 @@
         <w:gridCol w:w="8730"/>
       </w:tblGrid>
       <w:tr>
+        <w:trPr>
+          <w:trHeight w:val="755"/>
+        </w:trPr>
         <w:tc>
           <w:tcPr>
             <w:tcW w:w="1530" w:type="dxa"/>
@@ -4167,70 +4186,42 @@
           <w:p>
             <w:pPr>
               <w:rPr>
-                <w:rFonts w:ascii="Arial" w:hAnsi="Arial" w:cs="Arial"/>
                 <w:b/>
-                <w:bCs/>
-                <w:sz w:val="18"/>
-                <w:szCs w:val="18"/>
-              </w:rPr>
-            </w:pPr>
-          </w:p>
-          <w:p>
-            <w:pPr>
-              <w:rPr>
-                <w:rFonts w:ascii="Arial" w:hAnsi="Arial" w:cs="Arial"/>
+              </w:rPr>
+            </w:pPr>
+          </w:p>
+          <w:p>
+            <w:pPr>
+              <w:rPr>
                 <w:b/>
-                <w:bCs/>
-                <w:sz w:val="18"/>
-                <w:szCs w:val="18"/>
-              </w:rPr>
-            </w:pPr>
-          </w:p>
-          <w:p>
-            <w:pPr>
-              <w:rPr>
-                <w:rFonts w:ascii="Arial" w:hAnsi="Arial" w:cs="Arial"/>
+              </w:rPr>
+            </w:pPr>
+          </w:p>
+          <w:p>
+            <w:pPr>
+              <w:rPr>
                 <w:b/>
-                <w:bCs/>
-                <w:sz w:val="18"/>
-                <w:szCs w:val="18"/>
-              </w:rPr>
-            </w:pPr>
-          </w:p>
-          <w:p>
-            <w:pPr>
-              <w:rPr>
-                <w:rFonts w:ascii="Arial" w:hAnsi="Arial" w:cs="Arial"/>
+              </w:rPr>
+            </w:pPr>
+          </w:p>
+          <w:p>
+            <w:pPr>
+              <w:rPr>
                 <w:b/>
-                <w:bCs/>
-                <w:sz w:val="18"/>
-                <w:szCs w:val="18"/>
-              </w:rPr>
-            </w:pPr>
-          </w:p>
-          <w:p>
-            <w:pPr>
+              </w:rPr>
+            </w:pPr>
+          </w:p>
+          <w:p>
+            <w:pPr>
+              <w:spacing w:after="0"/>
               <w:jc w:val="center"/>
-              <w:rPr>
-                <w:rFonts w:ascii="Arial" w:hAnsi="Arial" w:cs="Arial"/>
-                <w:b/>
-                <w:bCs/>
-                <w:sz w:val="18"/>
-                <w:szCs w:val="18"/>
-              </w:rPr>
-            </w:pPr>
-            <w:r>
-              <w:t>Validation</w:t>
-            </w:r>
-          </w:p>
-          <w:p>
-            <w:pPr>
-              <w:jc w:val="center"/>
-              <w:rPr>
-                <w:rFonts w:cs="Calibri"/>
-                <w:b/>
-              </w:rPr>
-            </w:pPr>
+            </w:pPr>
+            <w:r>
+              <w:rPr>
+                <w:rFonts w:cs="Arial"/>
+              </w:rPr>
+              <w:t>Technical Solution</w:t>
+            </w:r>
           </w:p>
         </w:tc>
         <w:tc>
@@ -4240,7 +4231,7 @@
           </w:tcPr>
           <w:p>
             <w:pPr>
-              <w:spacing w:after="120"/>
+              <w:spacing w:after="0"/>
               <w:rPr>
                 <w:rFonts w:eastAsia="Times New Roman"/>
                 <w:b/>
@@ -4258,409 +4249,11 @@
           </w:p>
           <w:p>
             <w:pPr>
-              <w:pStyle w:val="ListParagraph"/>
               <w:numPr>
                 <w:ilvl w:val="0"/>
                 <w:numId w:val="3"/>
               </w:numPr>
-              <w:spacing w:after="0" w:line="240" w:lineRule="auto"/>
-              <w:rPr>
-                <w:b/>
-                <w:color w:val="806000"/>
-              </w:rPr>
-            </w:pPr>
-            <w:r>
-              <w:rPr>
-                <w:rFonts w:cs="Arial"/>
-              </w:rPr>
-              <w:t>No evidence SPM approved of</w:t>
-            </w:r>
-            <w:r>
-              <w:rPr>
-                <w:rFonts w:cs="Arial"/>
-              </w:rPr>
-              <w:t xml:space="preserve"> Summary</w:t>
-            </w:r>
-            <w:r>
-              <w:rPr>
-                <w:rFonts w:cs="Arial"/>
-              </w:rPr>
-              <w:t xml:space="preserve"> </w:t>
-            </w:r>
-            <w:r>
-              <w:rPr>
-                <w:rFonts w:cs="Arial"/>
-              </w:rPr>
-              <w:t>System Test Report</w:t>
-            </w:r>
-            <w:r>
-              <w:rPr>
-                <w:rFonts w:cs="Arial"/>
-              </w:rPr>
-              <w:t xml:space="preserve"> </w:t>
-            </w:r>
-          </w:p>
-          <w:p>
-            <w:pPr>
-              <w:pStyle w:val="ListParagraph"/>
-              <w:spacing w:after="0" w:line="240" w:lineRule="auto"/>
-              <w:ind w:left="360"/>
-              <w:rPr>
-                <w:b/>
-                <w:color w:val="806000"/>
-              </w:rPr>
-            </w:pPr>
-          </w:p>
-        </w:tc>
-      </w:tr>
-      <w:tr>
-        <w:tc>
-          <w:tcPr>
-            <w:tcW w:w="1530" w:type="dxa"/>
-            <w:vMerge/>
-            <w:shd w:val="clear" w:color="auto" w:fill="DEEAF6"/>
-          </w:tcPr>
-          <w:p>
-            <w:pPr>
-              <w:rPr>
-                <w:b/>
-              </w:rPr>
-            </w:pPr>
-          </w:p>
-        </w:tc>
-        <w:tc>
-          <w:tcPr>
-            <w:tcW w:w="8730" w:type="dxa"/>
-            <w:shd w:val="clear" w:color="auto" w:fill="auto"/>
-          </w:tcPr>
-          <w:p>
-            <w:pPr>
-              <w:spacing w:after="120"/>
-              <w:rPr>
-                <w:b/>
-              </w:rPr>
-            </w:pPr>
-            <w:r>
-              <w:rPr>
-                <w:b/>
-              </w:rPr>
-              <w:t>Management Response:</w:t>
-            </w:r>
-          </w:p>
-          <w:tbl>
-            <w:tblPr>
-              <w:tblW w:w="8554" w:type="dxa"/>
-              <w:shd w:val="clear" w:color="auto" w:fill="F2F2F2"/>
-              <w:tblLayout w:type="fixed"/>
-              <w:tblLook w:val="04A0" w:firstRow="1" w:lastRow="0" w:firstColumn="1" w:lastColumn="0" w:noHBand="0" w:noVBand="1"/>
-            </w:tblPr>
-            <w:tblGrid>
-              <w:gridCol w:w="8554"/>
-            </w:tblGrid>
-            <w:tr>
-              <w:trPr>
-                <w:trHeight w:val="794"/>
-              </w:trPr>
-              <w:tc>
-                <w:tcPr>
-                  <w:tcW w:w="8554" w:type="dxa"/>
-                  <w:shd w:val="clear" w:color="auto" w:fill="F2F2F2"/>
-                </w:tcPr>
-                <w:p>
-                  <w:pPr>
-                    <w:spacing w:after="0"/>
-                  </w:pPr>
-                  <w:r>
-                    <w:rPr>
-                      <w:color w:val="FF0000"/>
-                    </w:rPr>
-                    <w:t>It is a summary report on activities which have already occurred.  What is there to approve?  This has</w:t>
-                  </w:r>
-                  <w:r>
-                    <w:rPr>
-                      <w:color w:val="FF0000"/>
-                    </w:rPr>
-                    <w:t xml:space="preserve"> never been required before.  Has this </w:t>
-                  </w:r>
-                  <w:r>
-                    <w:rPr>
-                      <w:color w:val="FF0000"/>
-                    </w:rPr>
-                    <w:t>process has been changed?  Also, are you referring to the Summary System Test Report, or the weekly System Test Report?</w:t>
-                  </w:r>
-                  <w:r>
-                    <w:t xml:space="preserve"> </w:t>
-                  </w:r>
-                </w:p>
-              </w:tc>
-            </w:tr>
-          </w:tbl>
-          <w:p>
-            <w:pPr>
-              <w:rPr>
-                <w:b/>
-              </w:rPr>
-            </w:pPr>
-          </w:p>
-        </w:tc>
-      </w:tr>
-      <w:tr>
-        <w:trPr>
-          <w:trHeight w:val="683"/>
-        </w:trPr>
-        <w:tc>
-          <w:tcPr>
-            <w:tcW w:w="1530" w:type="dxa"/>
-            <w:vMerge/>
-            <w:tcBorders>
-              <w:bottom w:val="single" w:sz="4" w:space="0" w:color="auto"/>
-            </w:tcBorders>
-            <w:shd w:val="clear" w:color="auto" w:fill="DEEAF6"/>
-          </w:tcPr>
-          <w:p>
-            <w:pPr>
-              <w:rPr>
-                <w:b/>
-              </w:rPr>
-            </w:pPr>
-          </w:p>
-        </w:tc>
-        <w:tc>
-          <w:tcPr>
-            <w:tcW w:w="8730" w:type="dxa"/>
-            <w:shd w:val="clear" w:color="auto" w:fill="auto"/>
-          </w:tcPr>
-          <w:p>
-            <w:pPr>
-              <w:spacing w:after="120"/>
-              <w:rPr>
-                <w:b/>
-              </w:rPr>
-            </w:pPr>
-            <w:r>
-              <w:rPr>
-                <w:b/>
-              </w:rPr>
-              <w:t>Corrective Action/Preventative Action</w:t>
-            </w:r>
-          </w:p>
-          <w:p>
-            <w:pPr>
               <w:spacing w:after="0"/>
-              <w:rPr>
-                <w:color w:val="000000"/>
-              </w:rPr>
-            </w:pPr>
-            <w:r>
-              <w:rPr>
-                <w:color w:val="000000"/>
-              </w:rPr>
-              <w:t>The process expects the SPM to review, analyze, and approve of the report. The process owner can elaborate on their expectations for review and analysis.</w:t>
-            </w:r>
-          </w:p>
-          <w:p>
-            <w:pPr>
-              <w:numPr>
-                <w:ilvl w:val="0"/>
-                <w:numId w:val="32"/>
-              </w:numPr>
-              <w:spacing w:before="60" w:after="0"/>
-              <w:rPr>
-                <w:i/>
-                <w:color w:val="000000"/>
-              </w:rPr>
-            </w:pPr>
-            <w:r>
-              <w:rPr>
-                <w:i/>
-                <w:color w:val="000000"/>
-              </w:rPr>
-              <w:t>This is not a new process</w:t>
-            </w:r>
-          </w:p>
-          <w:p>
-            <w:pPr>
-              <w:spacing w:after="0"/>
-              <w:rPr>
-                <w:b/>
-                <w:color w:val="000000"/>
-                <w:sz w:val="8"/>
-              </w:rPr>
-            </w:pPr>
-          </w:p>
-          <w:p>
-            <w:pPr>
-              <w:spacing w:after="0"/>
-              <w:rPr>
-                <w:b/>
-                <w:color w:val="000000"/>
-              </w:rPr>
-            </w:pPr>
-            <w:r>
-              <w:rPr>
-                <w:b/>
-                <w:color w:val="000000"/>
-              </w:rPr>
-              <w:t>Process Requirements</w:t>
-            </w:r>
-          </w:p>
-          <w:p>
-            <w:pPr>
-              <w:numPr>
-                <w:ilvl w:val="0"/>
-                <w:numId w:val="24"/>
-              </w:numPr>
-              <w:spacing w:after="0"/>
-              <w:rPr>
-                <w:color w:val="000000"/>
-              </w:rPr>
-            </w:pPr>
-            <w:r>
-              <w:rPr>
-                <w:color w:val="000000"/>
-              </w:rPr>
-              <w:t xml:space="preserve">GP024 – Software Test Planning and Management Rev 3.1 (05-May-15). </w:t>
-            </w:r>
-          </w:p>
-          <w:p>
-            <w:pPr>
-              <w:numPr>
-                <w:ilvl w:val="0"/>
-                <w:numId w:val="32"/>
-              </w:numPr>
-              <w:spacing w:after="0"/>
-            </w:pPr>
-            <w:r>
-              <w:rPr>
-                <w:color w:val="000000"/>
-              </w:rPr>
-              <w:t>R</w:t>
-            </w:r>
-            <w:r>
-              <w:rPr>
-                <w:color w:val="000000"/>
-              </w:rPr>
-              <w:t>equirement added 7-July-</w:t>
-            </w:r>
-            <w:r>
-              <w:rPr>
-                <w:color w:val="000000"/>
-              </w:rPr>
-              <w:t>1</w:t>
-            </w:r>
-            <w:r>
-              <w:rPr>
-                <w:color w:val="000000"/>
-              </w:rPr>
-              <w:t>3</w:t>
-            </w:r>
-            <w:r>
-              <w:t xml:space="preserve"> </w:t>
-            </w:r>
-          </w:p>
-        </w:tc>
-      </w:tr>
-      <w:tr>
-        <w:trPr>
-          <w:trHeight w:val="818"/>
-        </w:trPr>
-        <w:tc>
-          <w:tcPr>
-            <w:tcW w:w="1530" w:type="dxa"/>
-            <w:vMerge w:val="restart"/>
-            <w:shd w:val="clear" w:color="auto" w:fill="DEEAF6"/>
-          </w:tcPr>
-          <w:p>
-            <w:pPr>
-              <w:rPr>
-                <w:rFonts w:ascii="Arial" w:hAnsi="Arial" w:cs="Arial"/>
-                <w:b/>
-                <w:bCs/>
-                <w:sz w:val="18"/>
-                <w:szCs w:val="18"/>
-              </w:rPr>
-            </w:pPr>
-            <w:r>
-              <w:rPr>
-                <w:rFonts w:ascii="Arial" w:hAnsi="Arial" w:cs="Arial"/>
-                <w:b/>
-                <w:bCs/>
-                <w:sz w:val="18"/>
-                <w:szCs w:val="18"/>
-              </w:rPr>
-              <w:t>Finding:</w:t>
-            </w:r>
-          </w:p>
-          <w:p>
-            <w:pPr>
-              <w:rPr>
-                <w:b/>
-              </w:rPr>
-            </w:pPr>
-          </w:p>
-          <w:p>
-            <w:pPr>
-              <w:rPr>
-                <w:b/>
-              </w:rPr>
-            </w:pPr>
-          </w:p>
-          <w:p>
-            <w:pPr>
-              <w:rPr>
-                <w:b/>
-              </w:rPr>
-            </w:pPr>
-          </w:p>
-          <w:p>
-            <w:pPr>
-              <w:rPr>
-                <w:b/>
-              </w:rPr>
-            </w:pPr>
-          </w:p>
-          <w:p>
-            <w:pPr>
-              <w:spacing w:after="0"/>
-              <w:jc w:val="center"/>
-            </w:pPr>
-            <w:r>
-              <w:rPr>
-                <w:rFonts w:cs="Arial"/>
-              </w:rPr>
-              <w:t>Technical Solution</w:t>
-            </w:r>
-          </w:p>
-        </w:tc>
-        <w:tc>
-          <w:tcPr>
-            <w:tcW w:w="8730" w:type="dxa"/>
-            <w:shd w:val="clear" w:color="auto" w:fill="auto"/>
-          </w:tcPr>
-          <w:p>
-            <w:pPr>
-              <w:spacing w:after="0"/>
-              <w:rPr>
-                <w:rFonts w:eastAsia="Times New Roman"/>
-                <w:b/>
-                <w:color w:val="000000"/>
-              </w:rPr>
-            </w:pPr>
-            <w:r>
-              <w:rPr>
-                <w:rFonts w:eastAsia="Times New Roman"/>
-                <w:b/>
-                <w:color w:val="000000"/>
-              </w:rPr>
-              <w:t>Detail:</w:t>
-            </w:r>
-          </w:p>
-          <w:p>
-            <w:pPr>
-              <w:numPr>
-                <w:ilvl w:val="0"/>
-                <w:numId w:val="3"/>
-              </w:numPr>
               <w:rPr>
                 <w:b/>
               </w:rPr>
@@ -4734,10 +4327,63 @@
                     <w:rPr>
                       <w:color w:val="FF0000"/>
                     </w:rPr>
+                    <w:t xml:space="preserve">[Jenne 6/27/16)  </w:t>
+                  </w:r>
+                  <w:r>
+                    <w:rPr>
+                      <w:color w:val="FF0000"/>
+                    </w:rPr>
+                    <w:t>Accept</w:t>
+                  </w:r>
+                  <w:r>
+                    <w:rPr>
+                      <w:color w:val="FF0000"/>
+                    </w:rPr>
+                    <w:t xml:space="preserve"> this finding.  Release Notes were not approved prior to start of QA</w:t>
+                  </w:r>
+                </w:p>
+                <w:p>
+                  <w:pPr>
+                    <w:rPr>
+                      <w:color w:val="FF0000"/>
+                    </w:rPr>
+                  </w:pPr>
+                  <w:r>
+                    <w:rPr>
+                      <w:color w:val="FF0000"/>
+                    </w:rPr>
+                    <w:t>My comments below were based on the initial finding detail from StC of</w:t>
+                  </w:r>
+                  <w:r>
+                    <w:rPr>
+                      <w:color w:val="FF0000"/>
+                    </w:rPr>
+                    <w:t xml:space="preserve">:  </w:t>
+                  </w:r>
+                  <w:r>
+                    <w:rPr>
+                      <w:color w:val="FF0000"/>
+                    </w:rPr>
+                    <w:t xml:space="preserve"> “No evidence Release Notes were approved and released to QA for use during testing”</w:t>
+                  </w:r>
+                </w:p>
+                <w:p>
+                  <w:pPr>
+                    <w:rPr>
+                      <w:color w:val="FF0000"/>
+                    </w:rPr>
+                  </w:pPr>
+                  <w:r>
+                    <w:rPr>
+                      <w:color w:val="FF0000"/>
+                    </w:rPr>
                     <w:t>All Release were approved – see approvals in Clarity here:</w:t>
                   </w:r>
                 </w:p>
                 <w:p>
+                  <w:pPr>
+                    <w:ind w:left="720"/>
+                  </w:pPr>
                   <w:r>
                     <w:t xml:space="preserve"> </w:t>
                   </w:r>
@@ -4753,6 +4399,9 @@
                 <w:p>
                   <w:pPr>
                     <w:spacing w:after="0"/>
+                    <w:rPr>
+                      <w:color w:val="FF0000"/>
+                    </w:rPr>
                   </w:pPr>
                   <w:r>
                     <w:rPr>
@@ -4767,6 +4416,11 @@
                     <w:t xml:space="preserve"> project.  Has this process changed?</w:t>
                   </w:r>
                 </w:p>
+                <w:p>
+                  <w:pPr>
+                    <w:spacing w:after="0"/>
+                  </w:pPr>
+                </w:p>
               </w:tc>
             </w:tr>
           </w:tbl>
@@ -4856,35 +4510,6 @@
           </w:p>
           <w:p>
             <w:pPr>
-              <w:numPr>
-                <w:ilvl w:val="0"/>
-                <w:numId w:val="32"/>
-              </w:numPr>
-              <w:spacing w:after="0"/>
-              <w:rPr>
-                <w:i/>
-                <w:color w:val="000000"/>
-              </w:rPr>
-            </w:pPr>
-            <w:r>
-              <w:rPr>
-                <w:i/>
-                <w:color w:val="000000"/>
-              </w:rPr>
-              <w:t>This is not a new process</w:t>
-            </w:r>
-          </w:p>
-          <w:p>
-            <w:pPr>
-              <w:spacing w:after="0"/>
-              <w:rPr>
-                <w:color w:val="000000"/>
-                <w:sz w:val="8"/>
-              </w:rPr>
-            </w:pPr>
-          </w:p>
-          <w:p>
-            <w:pPr>
               <w:spacing w:after="0"/>
               <w:rPr>
                 <w:b/>
@@ -5142,7 +4767,6 @@
                 <w:b/>
                 <w:color w:val="000000"/>
               </w:rPr>
-              <w:lastRenderedPageBreak/>
               <w:t>Observation</w:t>
             </w:r>
           </w:p>
@@ -5260,6 +4884,24 @@
           </w:p>
           <w:p>
             <w:pPr>
+              <w:numPr>
+                <w:ilvl w:val="0"/>
+                <w:numId w:val="22"/>
+              </w:numPr>
+              <w:spacing w:after="0" w:line="240" w:lineRule="auto"/>
+              <w:rPr>
+                <w:rFonts w:eastAsia="Times New Roman"/>
+              </w:rPr>
+            </w:pPr>
+            <w:r>
+              <w:rPr>
+                <w:rFonts w:eastAsia="Times New Roman"/>
+              </w:rPr>
+              <w:t>Project proceeding to integration with incomplete development</w:t>
+            </w:r>
+          </w:p>
+          <w:p>
+            <w:pPr>
               <w:spacing w:after="0" w:line="240" w:lineRule="auto"/>
             </w:pPr>
           </w:p>
@@ -5366,6 +5008,7 @@
                 <w:b/>
                 <w:color w:val="000000"/>
               </w:rPr>
+              <w:lastRenderedPageBreak/>
               <w:t>Observation</w:t>
             </w:r>
           </w:p>
@@ -5717,7 +5360,7 @@
     </w:p>
     <w:tbl>
       <w:tblPr>
-        <w:tblW w:w="10260" w:type="dxa"/>
+        <w:tblW w:w="10440" w:type="dxa"/>
         <w:jc w:val="center"/>
         <w:tblCellMar>
           <w:left w:w="70" w:type="dxa"/>
@@ -5729,7 +5372,7 @@
         <w:gridCol w:w="832"/>
         <w:gridCol w:w="562"/>
         <w:gridCol w:w="870"/>
-        <w:gridCol w:w="7270"/>
+        <w:gridCol w:w="7450"/>
         <w:gridCol w:w="726"/>
       </w:tblGrid>
       <w:tr>
@@ -5815,7 +5458,7 @@
         </w:tc>
         <w:tc>
           <w:tcPr>
-            <w:tcW w:w="676" w:type="dxa"/>
+            <w:tcW w:w="870" w:type="dxa"/>
             <w:tcBorders>
               <w:top w:val="single" w:sz="4" w:space="0" w:color="auto"/>
               <w:left w:val="nil"/>
@@ -5853,7 +5496,7 @@
         </w:tc>
         <w:tc>
           <w:tcPr>
-            <w:tcW w:w="7464" w:type="dxa"/>
+            <w:tcW w:w="7450" w:type="dxa"/>
             <w:tcBorders>
               <w:top w:val="single" w:sz="4" w:space="0" w:color="auto"/>
               <w:left w:val="nil"/>
@@ -5867,6 +5510,7 @@
           <w:p>
             <w:pPr>
               <w:spacing w:after="0" w:line="240" w:lineRule="auto"/>
+              <w:jc w:val="center"/>
               <w:rPr>
                 <w:rFonts w:eastAsia="Times New Roman"/>
                 <w:b/>
@@ -5928,7 +5572,7 @@
       </w:tr>
       <w:tr>
         <w:trPr>
-          <w:trHeight w:val="386"/>
+          <w:trHeight w:val="300"/>
           <w:jc w:val="center"/>
         </w:trPr>
         <w:tc>
@@ -5943,7 +5587,6 @@
             <w:shd w:val="clear" w:color="auto" w:fill="auto"/>
             <w:noWrap/>
             <w:vAlign w:val="center"/>
-            <w:hideMark/>
           </w:tcPr>
           <w:p>
             <w:pPr>
@@ -5951,17 +5594,15 @@
               <w:jc w:val="center"/>
               <w:rPr>
                 <w:rFonts w:eastAsia="Times New Roman"/>
-                <w:color w:val="000000"/>
                 <w:lang w:val="pl-PL" w:eastAsia="pl-PL"/>
               </w:rPr>
             </w:pPr>
             <w:r>
               <w:rPr>
                 <w:rFonts w:eastAsia="Times New Roman"/>
-                <w:color w:val="000000"/>
                 <w:lang w:val="pl-PL" w:eastAsia="pl-PL"/>
               </w:rPr>
-              <w:t>VAL</w:t>
+              <w:t>TS</w:t>
             </w:r>
           </w:p>
         </w:tc>
@@ -5977,7 +5618,6 @@
             <w:shd w:val="clear" w:color="auto" w:fill="auto"/>
             <w:noWrap/>
             <w:vAlign w:val="center"/>
-            <w:hideMark/>
           </w:tcPr>
           <w:p>
             <w:pPr>
@@ -5993,13 +5633,13 @@
                 <w:rFonts w:eastAsia="Times New Roman"/>
                 <w:lang w:val="pl-PL" w:eastAsia="pl-PL"/>
               </w:rPr>
-              <w:t>SG2</w:t>
-            </w:r>
-          </w:p>
-        </w:tc>
-        <w:tc>
-          <w:tcPr>
-            <w:tcW w:w="676" w:type="dxa"/>
+              <w:t>SG3</w:t>
+            </w:r>
+          </w:p>
+        </w:tc>
+        <w:tc>
+          <w:tcPr>
+            <w:tcW w:w="870" w:type="dxa"/>
             <w:tcBorders>
               <w:top w:val="nil"/>
               <w:left w:val="nil"/>
@@ -6009,7 +5649,6 @@
             <w:shd w:val="clear" w:color="auto" w:fill="auto"/>
             <w:noWrap/>
             <w:vAlign w:val="center"/>
-            <w:hideMark/>
           </w:tcPr>
           <w:p>
             <w:pPr>
@@ -6017,7 +5656,6 @@
               <w:jc w:val="center"/>
               <w:rPr>
                 <w:rFonts w:eastAsia="Times New Roman"/>
-                <w:color w:val="000000"/>
                 <w:lang w:val="pl-PL" w:eastAsia="pl-PL"/>
               </w:rPr>
             </w:pPr>
@@ -6027,13 +5665,13 @@
                 <w:color w:val="000000"/>
                 <w:lang w:val="pl-PL" w:eastAsia="pl-PL"/>
               </w:rPr>
-              <w:t>2.1</w:t>
-            </w:r>
-          </w:p>
-        </w:tc>
-        <w:tc>
-          <w:tcPr>
-            <w:tcW w:w="7464" w:type="dxa"/>
+              <w:t>3.1</w:t>
+            </w:r>
+          </w:p>
+        </w:tc>
+        <w:tc>
+          <w:tcPr>
+            <w:tcW w:w="7450" w:type="dxa"/>
             <w:tcBorders>
               <w:top w:val="nil"/>
               <w:left w:val="nil"/>
@@ -6042,35 +5680,18 @@
             </w:tcBorders>
             <w:shd w:val="clear" w:color="auto" w:fill="auto"/>
             <w:vAlign w:val="center"/>
-            <w:hideMark/>
-          </w:tcPr>
-          <w:p>
-            <w:pPr>
-              <w:pStyle w:val="ListParagraph"/>
+          </w:tcPr>
+          <w:p>
+            <w:pPr>
               <w:spacing w:after="0" w:line="240" w:lineRule="auto"/>
-              <w:ind w:left="0"/>
               <w:rPr>
                 <w:rFonts w:eastAsia="Times New Roman"/>
+                <w:color w:val="000000"/>
                 <w:lang w:eastAsia="pl-PL"/>
               </w:rPr>
             </w:pPr>
             <w:r>
-              <w:rPr>
-                <w:rFonts w:cs="Arial"/>
-              </w:rPr>
-              <w:t>No evidence SPM approved of</w:t>
-            </w:r>
-            <w:r>
-              <w:rPr>
-                <w:rFonts w:cs="Arial"/>
-              </w:rPr>
-              <w:t xml:space="preserve"> Summary </w:t>
-            </w:r>
-            <w:r>
-              <w:rPr>
-                <w:rFonts w:cs="Arial"/>
-              </w:rPr>
-              <w:t>System Test Report</w:t>
+              <w:t>Release Notes were not approved and released to QA prior to the start of QA phase</w:t>
             </w:r>
           </w:p>
         </w:tc>
@@ -6086,7 +5707,6 @@
             <w:shd w:val="clear" w:color="auto" w:fill="DEEAF6"/>
             <w:noWrap/>
             <w:vAlign w:val="center"/>
-            <w:hideMark/>
           </w:tcPr>
           <w:p>
             <w:pPr>
@@ -6111,7 +5731,7 @@
       </w:tr>
       <w:tr>
         <w:trPr>
-          <w:trHeight w:val="300"/>
+          <w:trHeight w:val="531"/>
           <w:jc w:val="center"/>
         </w:trPr>
         <w:tc>
@@ -6141,7 +5761,7 @@
                 <w:rFonts w:eastAsia="Times New Roman"/>
                 <w:lang w:val="pl-PL" w:eastAsia="pl-PL"/>
               </w:rPr>
-              <w:t>TS</w:t>
+              <w:t>PMC</w:t>
             </w:r>
           </w:p>
         </w:tc>
@@ -6172,13 +5792,13 @@
                 <w:rFonts w:eastAsia="Times New Roman"/>
                 <w:lang w:val="pl-PL" w:eastAsia="pl-PL"/>
               </w:rPr>
-              <w:t>SG3</w:t>
-            </w:r>
-          </w:p>
-        </w:tc>
-        <w:tc>
-          <w:tcPr>
-            <w:tcW w:w="676" w:type="dxa"/>
+              <w:t>Obv</w:t>
+            </w:r>
+          </w:p>
+        </w:tc>
+        <w:tc>
+          <w:tcPr>
+            <w:tcW w:w="870" w:type="dxa"/>
             <w:tcBorders>
               <w:top w:val="nil"/>
               <w:left w:val="nil"/>
@@ -6201,16 +5821,15 @@
             <w:r>
               <w:rPr>
                 <w:rFonts w:eastAsia="Times New Roman"/>
-                <w:color w:val="000000"/>
                 <w:lang w:val="pl-PL" w:eastAsia="pl-PL"/>
               </w:rPr>
-              <w:t>3.1</w:t>
-            </w:r>
-          </w:p>
-        </w:tc>
-        <w:tc>
-          <w:tcPr>
-            <w:tcW w:w="7464" w:type="dxa"/>
+              <w:t>Obv</w:t>
+            </w:r>
+          </w:p>
+        </w:tc>
+        <w:tc>
+          <w:tcPr>
+            <w:tcW w:w="7450" w:type="dxa"/>
             <w:tcBorders>
               <w:top w:val="nil"/>
               <w:left w:val="nil"/>
@@ -6225,21 +5844,17 @@
               <w:spacing w:after="0" w:line="240" w:lineRule="auto"/>
               <w:rPr>
                 <w:rFonts w:eastAsia="Times New Roman"/>
-                <w:color w:val="000000"/>
                 <w:lang w:eastAsia="pl-PL"/>
               </w:rPr>
             </w:pPr>
             <w:r>
-              <w:rPr>
-                <w:rFonts w:cs="Arial"/>
-              </w:rPr>
-              <w:t>No evidence Release Notes were approved and releas</w:t>
-            </w:r>
-            <w:r>
-              <w:rPr>
-                <w:rFonts w:cs="Arial"/>
-              </w:rPr>
-              <w:t>ed to QA for use during testing</w:t>
+              <w:t>PSR 3.26.2016 - Does not report any issues with Integration, QA planning</w:t>
+            </w:r>
+            <w:r>
+              <w:t>,</w:t>
+            </w:r>
+            <w:r>
+              <w:t xml:space="preserve"> and Execution</w:t>
             </w:r>
           </w:p>
         </w:tc>
@@ -6252,7 +5867,7 @@
               <w:bottom w:val="single" w:sz="4" w:space="0" w:color="auto"/>
               <w:right w:val="single" w:sz="4" w:space="0" w:color="auto"/>
             </w:tcBorders>
-            <w:shd w:val="clear" w:color="auto" w:fill="DEEAF6"/>
+            <w:shd w:val="clear" w:color="auto" w:fill="auto"/>
             <w:noWrap/>
             <w:vAlign w:val="center"/>
           </w:tcPr>
@@ -6269,17 +5884,16 @@
             <w:r>
               <w:rPr>
                 <w:rFonts w:eastAsia="Times New Roman"/>
-                <w:color w:val="000000"/>
                 <w:lang w:val="pl-PL" w:eastAsia="pl-PL"/>
               </w:rPr>
-              <w:t>LI</w:t>
+              <w:t>Obv</w:t>
             </w:r>
           </w:p>
         </w:tc>
       </w:tr>
       <w:tr>
         <w:trPr>
-          <w:trHeight w:val="531"/>
+          <w:trHeight w:val="600"/>
           <w:jc w:val="center"/>
         </w:trPr>
         <w:tc>
@@ -6301,15 +5915,17 @@
               <w:jc w:val="center"/>
               <w:rPr>
                 <w:rFonts w:eastAsia="Times New Roman"/>
+                <w:color w:val="000000"/>
                 <w:lang w:val="pl-PL" w:eastAsia="pl-PL"/>
               </w:rPr>
             </w:pPr>
             <w:r>
               <w:rPr>
                 <w:rFonts w:eastAsia="Times New Roman"/>
+                <w:color w:val="000000"/>
                 <w:lang w:val="pl-PL" w:eastAsia="pl-PL"/>
               </w:rPr>
-              <w:t>PMC</w:t>
+              <w:t>VER</w:t>
             </w:r>
           </w:p>
         </w:tc>
@@ -6346,7 +5962,7 @@
         </w:tc>
         <w:tc>
           <w:tcPr>
-            <w:tcW w:w="676" w:type="dxa"/>
+            <w:tcW w:w="870" w:type="dxa"/>
             <w:tcBorders>
               <w:top w:val="nil"/>
               <w:left w:val="nil"/>
@@ -6363,6 +5979,7 @@
               <w:jc w:val="center"/>
               <w:rPr>
                 <w:rFonts w:eastAsia="Times New Roman"/>
+                <w:color w:val="000000"/>
                 <w:lang w:val="pl-PL" w:eastAsia="pl-PL"/>
               </w:rPr>
             </w:pPr>
@@ -6377,172 +5994,7 @@
         </w:tc>
         <w:tc>
           <w:tcPr>
-            <w:tcW w:w="7464" w:type="dxa"/>
-            <w:tcBorders>
-              <w:top w:val="nil"/>
-              <w:left w:val="nil"/>
-              <w:bottom w:val="single" w:sz="4" w:space="0" w:color="auto"/>
-              <w:right w:val="single" w:sz="4" w:space="0" w:color="auto"/>
-            </w:tcBorders>
-            <w:shd w:val="clear" w:color="auto" w:fill="auto"/>
-            <w:vAlign w:val="center"/>
-          </w:tcPr>
-          <w:p>
-            <w:pPr>
-              <w:spacing w:after="0" w:line="240" w:lineRule="auto"/>
-              <w:rPr>
-                <w:rFonts w:eastAsia="Times New Roman"/>
-                <w:lang w:eastAsia="pl-PL"/>
-              </w:rPr>
-            </w:pPr>
-            <w:r>
-              <w:t>PSR 3.26.2016 - Does not report any issues with Integration, QA planning</w:t>
-            </w:r>
-            <w:r>
-              <w:t>,</w:t>
-            </w:r>
-            <w:r>
-              <w:t xml:space="preserve"> and Execution</w:t>
-            </w:r>
-          </w:p>
-        </w:tc>
-        <w:tc>
-          <w:tcPr>
-            <w:tcW w:w="726" w:type="dxa"/>
-            <w:tcBorders>
-              <w:top w:val="single" w:sz="4" w:space="0" w:color="auto"/>
-              <w:left w:val="single" w:sz="4" w:space="0" w:color="auto"/>
-              <w:bottom w:val="single" w:sz="4" w:space="0" w:color="auto"/>
-              <w:right w:val="single" w:sz="4" w:space="0" w:color="auto"/>
-            </w:tcBorders>
-            <w:shd w:val="clear" w:color="auto" w:fill="auto"/>
-            <w:noWrap/>
-            <w:vAlign w:val="center"/>
-          </w:tcPr>
-          <w:p>
-            <w:pPr>
-              <w:spacing w:after="0" w:line="240" w:lineRule="auto"/>
-              <w:jc w:val="center"/>
-              <w:rPr>
-                <w:rFonts w:eastAsia="Times New Roman"/>
-                <w:color w:val="000000"/>
-                <w:lang w:val="pl-PL" w:eastAsia="pl-PL"/>
-              </w:rPr>
-            </w:pPr>
-            <w:r>
-              <w:rPr>
-                <w:rFonts w:eastAsia="Times New Roman"/>
-                <w:lang w:val="pl-PL" w:eastAsia="pl-PL"/>
-              </w:rPr>
-              <w:t>Obv</w:t>
-            </w:r>
-          </w:p>
-        </w:tc>
-      </w:tr>
-      <w:tr>
-        <w:trPr>
-          <w:trHeight w:val="600"/>
-          <w:jc w:val="center"/>
-        </w:trPr>
-        <w:tc>
-          <w:tcPr>
-            <w:tcW w:w="832" w:type="dxa"/>
-            <w:tcBorders>
-              <w:top w:val="nil"/>
-              <w:left w:val="single" w:sz="4" w:space="0" w:color="auto"/>
-              <w:bottom w:val="single" w:sz="4" w:space="0" w:color="auto"/>
-              <w:right w:val="single" w:sz="4" w:space="0" w:color="auto"/>
-            </w:tcBorders>
-            <w:shd w:val="clear" w:color="auto" w:fill="auto"/>
-            <w:noWrap/>
-            <w:vAlign w:val="center"/>
-          </w:tcPr>
-          <w:p>
-            <w:pPr>
-              <w:spacing w:after="0" w:line="240" w:lineRule="auto"/>
-              <w:jc w:val="center"/>
-              <w:rPr>
-                <w:rFonts w:eastAsia="Times New Roman"/>
-                <w:color w:val="000000"/>
-                <w:lang w:val="pl-PL" w:eastAsia="pl-PL"/>
-              </w:rPr>
-            </w:pPr>
-            <w:r>
-              <w:rPr>
-                <w:rFonts w:eastAsia="Times New Roman"/>
-                <w:color w:val="000000"/>
-                <w:lang w:val="pl-PL" w:eastAsia="pl-PL"/>
-              </w:rPr>
-              <w:t>VER</w:t>
-            </w:r>
-          </w:p>
-        </w:tc>
-        <w:tc>
-          <w:tcPr>
-            <w:tcW w:w="562" w:type="dxa"/>
-            <w:tcBorders>
-              <w:top w:val="nil"/>
-              <w:left w:val="nil"/>
-              <w:bottom w:val="single" w:sz="4" w:space="0" w:color="auto"/>
-              <w:right w:val="single" w:sz="4" w:space="0" w:color="auto"/>
-            </w:tcBorders>
-            <w:shd w:val="clear" w:color="auto" w:fill="auto"/>
-            <w:noWrap/>
-            <w:vAlign w:val="center"/>
-          </w:tcPr>
-          <w:p>
-            <w:pPr>
-              <w:spacing w:after="0" w:line="240" w:lineRule="auto"/>
-              <w:jc w:val="center"/>
-              <w:rPr>
-                <w:rFonts w:eastAsia="Times New Roman"/>
-                <w:lang w:val="pl-PL" w:eastAsia="pl-PL"/>
-              </w:rPr>
-            </w:pPr>
-            <w:r>
-              <w:rPr>
-                <w:rFonts w:eastAsia="Times New Roman"/>
-                <w:lang w:val="pl-PL" w:eastAsia="pl-PL"/>
-              </w:rPr>
-              <w:t>Obv</w:t>
-            </w:r>
-          </w:p>
-        </w:tc>
-        <w:tc>
-          <w:tcPr>
-            <w:tcW w:w="676" w:type="dxa"/>
-            <w:tcBorders>
-              <w:top w:val="nil"/>
-              <w:left w:val="nil"/>
-              <w:bottom w:val="single" w:sz="4" w:space="0" w:color="auto"/>
-              <w:right w:val="single" w:sz="4" w:space="0" w:color="auto"/>
-            </w:tcBorders>
-            <w:shd w:val="clear" w:color="auto" w:fill="auto"/>
-            <w:noWrap/>
-            <w:vAlign w:val="center"/>
-          </w:tcPr>
-          <w:p>
-            <w:pPr>
-              <w:spacing w:after="0" w:line="240" w:lineRule="auto"/>
-              <w:jc w:val="center"/>
-              <w:rPr>
-                <w:rFonts w:eastAsia="Times New Roman"/>
-                <w:color w:val="000000"/>
-                <w:lang w:val="pl-PL" w:eastAsia="pl-PL"/>
-              </w:rPr>
-            </w:pPr>
-            <w:r>
-              <w:rPr>
-                <w:rFonts w:eastAsia="Times New Roman"/>
-                <w:lang w:val="pl-PL" w:eastAsia="pl-PL"/>
-              </w:rPr>
-              <w:t>Obv</w:t>
-            </w:r>
-          </w:p>
-        </w:tc>
-        <w:tc>
-          <w:tcPr>
-            <w:tcW w:w="7464" w:type="dxa"/>
+            <w:tcW w:w="7450" w:type="dxa"/>
             <w:tcBorders>
               <w:top w:val="nil"/>
               <w:left w:val="nil"/>
@@ -11410,6 +10862,119 @@
     </w:lvl>
   </w:abstractNum>
   <w:abstractNum w:abstractNumId="31">
+    <w:nsid w:val="70EE18A0"/>
+    <w:multiLevelType w:val="hybridMultilevel"/>
+    <w:tmpl w:val="EC449998"/>
+    <w:lvl w:ilvl="0" w:tplc="04090001">
+      <w:start w:val="1"/>
+      <w:numFmt w:val="bullet"/>
+      <w:lvlText w:val=""/>
+      <w:lvlJc w:val="left"/>
+      <w:pPr>
+        <w:ind w:left="720" w:hanging="360"/>
+      </w:pPr>
+      <w:rPr>
+        <w:rFonts w:ascii="Symbol" w:hAnsi="Symbol" w:hint="default"/>
+      </w:rPr>
+    </w:lvl>
+    <w:lvl w:ilvl="1" w:tplc="04090003" w:tentative="1">
+      <w:start w:val="1"/>
+      <w:numFmt w:val="bullet"/>
+      <w:lvlText w:val="o"/>
+      <w:lvlJc w:val="left"/>
+      <w:pPr>
+        <w:ind w:left="1440" w:hanging="360"/>
+      </w:pPr>
+      <w:rPr>
+        <w:rFonts w:ascii="Courier New" w:hAnsi="Courier New" w:cs="Courier New" w:hint="default"/>
+      </w:rPr>
+    </w:lvl>
+    <w:lvl w:ilvl="2" w:tplc="04090005" w:tentative="1">
+      <w:start w:val="1"/>
+      <w:numFmt w:val="bullet"/>
+      <w:lvlText w:val=""/>
+      <w:lvlJc w:val="left"/>
+      <w:pPr>
+        <w:ind w:left="2160" w:hanging="360"/>
+      </w:pPr>
+      <w:rPr>
+        <w:rFonts w:ascii="Wingdings" w:hAnsi="Wingdings" w:hint="default"/>
+      </w:rPr>
+    </w:lvl>
+    <w:lvl w:ilvl="3" w:tplc="04090001" w:tentative="1">
+      <w:start w:val="1"/>
+      <w:numFmt w:val="bullet"/>
+      <w:lvlText w:val=""/>
+      <w:lvlJc w:val="left"/>
+      <w:pPr>
+        <w:ind w:left="2880" w:hanging="360"/>
+      </w:pPr>
+      <w:rPr>
+        <w:rFonts w:ascii="Symbol" w:hAnsi="Symbol" w:hint="default"/>
+      </w:rPr>
+    </w:lvl>
+    <w:lvl w:ilvl="4" w:tplc="04090003" w:tentative="1">
+      <w:start w:val="1"/>
+      <w:numFmt w:val="bullet"/>
+      <w:lvlText w:val="o"/>
+      <w:lvlJc w:val="left"/>
+      <w:pPr>
+        <w:ind w:left="3600" w:hanging="360"/>
+      </w:pPr>
+      <w:rPr>
+        <w:rFonts w:ascii="Courier New" w:hAnsi="Courier New" w:cs="Courier New" w:hint="default"/>
+      </w:rPr>
+    </w:lvl>
+    <w:lvl w:ilvl="5" w:tplc="04090005" w:tentative="1">
+      <w:start w:val="1"/>
+      <w:numFmt w:val="bullet"/>
+      <w:lvlText w:val=""/>
+      <w:lvlJc w:val="left"/>
+      <w:pPr>
+        <w:ind w:left="4320" w:hanging="360"/>
+      </w:pPr>
+      <w:rPr>
+        <w:rFonts w:ascii="Wingdings" w:hAnsi="Wingdings" w:hint="default"/>
+      </w:rPr>
+    </w:lvl>
+    <w:lvl w:ilvl="6" w:tplc="04090001" w:tentative="1">
+      <w:start w:val="1"/>
+      <w:numFmt w:val="bullet"/>
+      <w:lvlText w:val=""/>
+      <w:lvlJc w:val="left"/>
+      <w:pPr>
+        <w:ind w:left="5040" w:hanging="360"/>
+      </w:pPr>
+      <w:rPr>
+        <w:rFonts w:ascii="Symbol" w:hAnsi="Symbol" w:hint="default"/>
+      </w:rPr>
+    </w:lvl>
+    <w:lvl w:ilvl="7" w:tplc="04090003" w:tentative="1">
+      <w:start w:val="1"/>
+      <w:numFmt w:val="bullet"/>
+      <w:lvlText w:val="o"/>
+      <w:lvlJc w:val="left"/>
+      <w:pPr>
+        <w:ind w:left="5760" w:hanging="360"/>
+      </w:pPr>
+      <w:rPr>
+        <w:rFonts w:ascii="Courier New" w:hAnsi="Courier New" w:cs="Courier New" w:hint="default"/>
+      </w:rPr>
+    </w:lvl>
+    <w:lvl w:ilvl="8" w:tplc="04090005" w:tentative="1">
+      <w:start w:val="1"/>
+      <w:numFmt w:val="bullet"/>
+      <w:lvlText w:val=""/>
+      <w:lvlJc w:val="left"/>
+      <w:pPr>
+        <w:ind w:left="6480" w:hanging="360"/>
+      </w:pPr>
+      <w:rPr>
+        <w:rFonts w:ascii="Wingdings" w:hAnsi="Wingdings" w:hint="default"/>
+      </w:rPr>
+    </w:lvl>
+  </w:abstractNum>
+  <w:abstractNum w:abstractNumId="32">
     <w:nsid w:val="72C12857"/>
     <w:multiLevelType w:val="hybridMultilevel"/>
     <w:tmpl w:val="A99A21F4"/>
@@ -11522,7 +11087,7 @@
       </w:rPr>
     </w:lvl>
   </w:abstractNum>
-  <w:abstractNum w:abstractNumId="32">
+  <w:abstractNum w:abstractNumId="33">
     <w:nsid w:val="752B398B"/>
     <w:multiLevelType w:val="hybridMultilevel"/>
     <w:tmpl w:val="955A3340"/>
@@ -11636,7 +11201,7 @@
       </w:rPr>
     </w:lvl>
   </w:abstractNum>
-  <w:abstractNum w:abstractNumId="33">
+  <w:abstractNum w:abstractNumId="34">
     <w:nsid w:val="769D489E"/>
     <w:multiLevelType w:val="hybridMultilevel"/>
     <w:tmpl w:val="1AA46494"/>
@@ -11771,7 +11336,7 @@
     <w:abstractNumId w:val="15"/>
   </w:num>
   <w:num w:numId="8">
-    <w:abstractNumId w:val="32"/>
+    <w:abstractNumId w:val="33"/>
   </w:num>
   <w:num w:numId="9">
     <w:abstractNumId w:val="4"/>
@@ -11843,7 +11408,7 @@
     <w:abstractNumId w:val="10"/>
   </w:num>
   <w:num w:numId="29">
-    <w:abstractNumId w:val="31"/>
+    <w:abstractNumId w:val="32"/>
   </w:num>
   <w:num w:numId="30">
     <w:abstractNumId w:val="5"/>
@@ -11855,10 +11420,25 @@
     <w:abstractNumId w:val="18"/>
   </w:num>
   <w:num w:numId="33">
-    <w:abstractNumId w:val="33"/>
+    <w:abstractNumId w:val="34"/>
   </w:num>
   <w:num w:numId="34">
     <w:abstractNumId w:val="21"/>
+  </w:num>
+  <w:num w:numId="35">
+    <w:abstractNumId w:val="31"/>
+  </w:num>
+  <w:num w:numId="36">
+    <w:abstractNumId w:val="27"/>
+    <w:lvlOverride w:ilvl="0"/>
+    <w:lvlOverride w:ilvl="1"/>
+    <w:lvlOverride w:ilvl="2"/>
+    <w:lvlOverride w:ilvl="3"/>
+    <w:lvlOverride w:ilvl="4"/>
+    <w:lvlOverride w:ilvl="5"/>
+    <w:lvlOverride w:ilvl="6"/>
+    <w:lvlOverride w:ilvl="7"/>
+    <w:lvlOverride w:ilvl="8"/>
   </w:num>
   <w:numIdMacAtCleanup w:val="6"/>
 </w:numbering>
@@ -13093,7 +12673,7 @@
 </file>
 
 <file path=customXml/itemProps1.xml><?xml version="1.0" encoding="utf-8"?>
-<ds:datastoreItem xmlns:ds="http://schemas.openxmlformats.org/officeDocument/2006/customXml" ds:itemID="{E8155866-05AC-4770-84BD-94EDF1233222}">
+<ds:datastoreItem xmlns:ds="http://schemas.openxmlformats.org/officeDocument/2006/customXml" ds:itemID="{97EC819D-3465-4FEF-ABB8-31008B04604F}">
   <ds:schemaRefs>
     <ds:schemaRef ds:uri="http://schemas.openxmlformats.org/officeDocument/2006/bibliography"/>
   </ds:schemaRefs>

</xml_diff>